<commit_message>
added upload folder - for submiting ex
</commit_message>
<xml_diff>
--- a/docs/solution.docx
+++ b/docs/solution.docx
@@ -4,6 +4,24 @@
   <w:body>
     <w:p>
       <w:pPr>
+        <w:pStyle w:val="Heading2"/>
+        <w:bidi/>
+        <w:rPr>
+          <w:rtl/>
+        </w:rPr>
+      </w:pPr>
+      <w:r>
+        <w:rPr>
+          <w:rFonts w:hint="cs"/>
+          <w:rtl/>
+        </w:rPr>
+        <w:t>שאלה 1</w:t>
+      </w:r>
+      <w:bookmarkStart w:id="0" w:name="_GoBack"/>
+      <w:bookmarkEnd w:id="0"/>
+    </w:p>
+    <w:p>
+      <w:pPr>
         <w:bidi/>
         <w:rPr>
           <w:b/>
@@ -16,9 +34,17 @@
           <w:noProof/>
         </w:rPr>
         <w:drawing>
-          <wp:inline distT="0" distB="0" distL="0" distR="0" wp14:anchorId="540765AC" wp14:editId="3AD4488F">
+          <wp:anchor distT="0" distB="0" distL="114300" distR="114300" simplePos="0" relativeHeight="251832320" behindDoc="0" locked="0" layoutInCell="1" allowOverlap="1">
+            <wp:simplePos x="0" y="0"/>
+            <wp:positionH relativeFrom="column">
+              <wp:posOffset>0</wp:posOffset>
+            </wp:positionH>
+            <wp:positionV relativeFrom="paragraph">
+              <wp:posOffset>297815</wp:posOffset>
+            </wp:positionV>
             <wp:extent cx="5943600" cy="7685405"/>
             <wp:effectExtent l="0" t="0" r="0" b="0"/>
+            <wp:wrapSquare wrapText="bothSides"/>
             <wp:docPr id="150" name="Picture 150"/>
             <wp:cNvGraphicFramePr>
               <a:graphicFrameLocks xmlns:a="http://schemas.openxmlformats.org/drawingml/2006/main" noChangeAspect="1"/>
@@ -54,19 +80,15 @@
                 </pic:pic>
               </a:graphicData>
             </a:graphic>
-          </wp:inline>
+            <wp14:sizeRelH relativeFrom="page">
+              <wp14:pctWidth>0</wp14:pctWidth>
+            </wp14:sizeRelH>
+            <wp14:sizeRelV relativeFrom="page">
+              <wp14:pctHeight>0</wp14:pctHeight>
+            </wp14:sizeRelV>
+          </wp:anchor>
         </w:drawing>
       </w:r>
-    </w:p>
-    <w:p>
-      <w:pPr>
-        <w:bidi/>
-        <w:rPr>
-          <w:b/>
-          <w:bCs/>
-          <w:u w:val="single"/>
-        </w:rPr>
-      </w:pPr>
     </w:p>
     <w:p>
       <w:pPr>
@@ -188,20 +210,15 @@
     </w:p>
     <w:p>
       <w:pPr>
+        <w:pStyle w:val="Heading2"/>
         <w:bidi/>
         <w:rPr>
-          <w:b/>
-          <w:bCs/>
-          <w:u w:val="single"/>
           <w:rtl/>
         </w:rPr>
       </w:pPr>
       <w:r>
         <w:rPr>
           <w:rFonts w:hint="cs"/>
-          <w:b/>
-          <w:bCs/>
-          <w:u w:val="single"/>
           <w:rtl/>
         </w:rPr>
         <w:lastRenderedPageBreak/>
@@ -4956,12 +4973,31 @@
       </w:r>
       <w:r>
         <w:rPr>
+          <w:rFonts w:asciiTheme="minorBidi" w:hAnsiTheme="minorBidi" w:hint="cs"/>
+          <w:sz w:val="23"/>
+          <w:szCs w:val="23"/>
+          <w:rtl/>
+        </w:rPr>
+        <w:t xml:space="preserve"> ו- </w:t>
+      </w:r>
+      <w:r>
+        <w:rPr>
           <w:rFonts w:asciiTheme="minorBidi" w:hAnsiTheme="minorBidi"/>
           <w:color w:val="FF0000"/>
           <w:sz w:val="23"/>
           <w:szCs w:val="23"/>
         </w:rPr>
         <w:t>string</w:t>
+      </w:r>
+      <w:r>
+        <w:rPr>
+          <w:rFonts w:asciiTheme="minorBidi" w:hAnsiTheme="minorBidi" w:hint="cs"/>
+          <w:color w:val="FF0000"/>
+          <w:sz w:val="23"/>
+          <w:szCs w:val="23"/>
+          <w:rtl/>
+        </w:rPr>
+        <w:t xml:space="preserve"> </w:t>
       </w:r>
       <w:r>
         <w:rPr>
@@ -14860,171 +14896,21 @@
       <w:pPr>
         <w:bidi/>
         <w:rPr>
-          <w:rFonts w:asciiTheme="minorBidi" w:hAnsiTheme="minorBidi"/>
-          <w:sz w:val="23"/>
-          <w:szCs w:val="23"/>
           <w:rtl/>
         </w:rPr>
       </w:pPr>
     </w:p>
     <w:p>
       <w:pPr>
+        <w:pStyle w:val="Heading2"/>
         <w:bidi/>
+        <w:rPr>
+          <w:rtl/>
+        </w:rPr>
       </w:pPr>
       <w:r>
         <w:rPr>
-          <w:noProof/>
-        </w:rPr>
-        <w:lastRenderedPageBreak/>
-        <w:drawing>
-          <wp:inline distT="0" distB="0" distL="0" distR="0" wp14:anchorId="60420ED9" wp14:editId="61409470">
-            <wp:extent cx="5943600" cy="7685405"/>
-            <wp:effectExtent l="0" t="0" r="0" b="0"/>
-            <wp:docPr id="152" name="Picture 152"/>
-            <wp:cNvGraphicFramePr>
-              <a:graphicFrameLocks xmlns:a="http://schemas.openxmlformats.org/drawingml/2006/main" noChangeAspect="1"/>
-            </wp:cNvGraphicFramePr>
-            <a:graphic xmlns:a="http://schemas.openxmlformats.org/drawingml/2006/main">
-              <a:graphicData uri="http://schemas.openxmlformats.org/drawingml/2006/picture">
-                <pic:pic xmlns:pic="http://schemas.openxmlformats.org/drawingml/2006/picture">
-                  <pic:nvPicPr>
-                    <pic:cNvPr id="12" name="New Doc 5.jpg"/>
-                    <pic:cNvPicPr/>
-                  </pic:nvPicPr>
-                  <pic:blipFill>
-                    <a:blip r:embed="rId5" cstate="print">
-                      <a:extLst>
-                        <a:ext uri="{28A0092B-C50C-407E-A947-70E740481C1C}">
-                          <a14:useLocalDpi xmlns:a14="http://schemas.microsoft.com/office/drawing/2010/main" val="0"/>
-                        </a:ext>
-                      </a:extLst>
-                    </a:blip>
-                    <a:stretch>
-                      <a:fillRect/>
-                    </a:stretch>
-                  </pic:blipFill>
-                  <pic:spPr>
-                    <a:xfrm>
-                      <a:off x="0" y="0"/>
-                      <a:ext cx="5943600" cy="7685405"/>
-                    </a:xfrm>
-                    <a:prstGeom prst="rect">
-                      <a:avLst/>
-                    </a:prstGeom>
-                  </pic:spPr>
-                </pic:pic>
-              </a:graphicData>
-            </a:graphic>
-          </wp:inline>
-        </w:drawing>
-      </w:r>
-    </w:p>
-    <w:p>
-      <w:pPr>
-        <w:bidi/>
-      </w:pPr>
-    </w:p>
-    <w:p>
-      <w:pPr>
-        <w:bidi/>
-      </w:pPr>
-    </w:p>
-    <w:p>
-      <w:pPr>
-        <w:bidi/>
-      </w:pPr>
-    </w:p>
-    <w:p>
-      <w:pPr>
-        <w:bidi/>
-      </w:pPr>
-    </w:p>
-    <w:p>
-      <w:pPr>
-        <w:bidi/>
-      </w:pPr>
-    </w:p>
-    <w:p>
-      <w:pPr>
-        <w:bidi/>
-      </w:pPr>
-    </w:p>
-    <w:p>
-      <w:pPr>
-        <w:bidi/>
-      </w:pPr>
-      <w:r>
-        <w:rPr>
-          <w:noProof/>
-        </w:rPr>
-        <w:drawing>
-          <wp:inline distT="0" distB="0" distL="0" distR="0" wp14:anchorId="058B8553" wp14:editId="54868590">
-            <wp:extent cx="5943600" cy="6316980"/>
-            <wp:effectExtent l="0" t="0" r="0" b="7620"/>
-            <wp:docPr id="153" name="Picture 153"/>
-            <wp:cNvGraphicFramePr>
-              <a:graphicFrameLocks xmlns:a="http://schemas.openxmlformats.org/drawingml/2006/main" noChangeAspect="1"/>
-            </wp:cNvGraphicFramePr>
-            <a:graphic xmlns:a="http://schemas.openxmlformats.org/drawingml/2006/main">
-              <a:graphicData uri="http://schemas.openxmlformats.org/drawingml/2006/picture">
-                <pic:pic xmlns:pic="http://schemas.openxmlformats.org/drawingml/2006/picture">
-                  <pic:nvPicPr>
-                    <pic:cNvPr id="13" name="New Doc 5_2.jpg"/>
-                    <pic:cNvPicPr/>
-                  </pic:nvPicPr>
-                  <pic:blipFill>
-                    <a:blip r:embed="rId6" cstate="print">
-                      <a:extLst>
-                        <a:ext uri="{28A0092B-C50C-407E-A947-70E740481C1C}">
-                          <a14:useLocalDpi xmlns:a14="http://schemas.microsoft.com/office/drawing/2010/main" val="0"/>
-                        </a:ext>
-                      </a:extLst>
-                    </a:blip>
-                    <a:stretch>
-                      <a:fillRect/>
-                    </a:stretch>
-                  </pic:blipFill>
-                  <pic:spPr>
-                    <a:xfrm>
-                      <a:off x="0" y="0"/>
-                      <a:ext cx="5943600" cy="6316980"/>
-                    </a:xfrm>
-                    <a:prstGeom prst="rect">
-                      <a:avLst/>
-                    </a:prstGeom>
-                  </pic:spPr>
-                </pic:pic>
-              </a:graphicData>
-            </a:graphic>
-          </wp:inline>
-        </w:drawing>
-      </w:r>
-    </w:p>
-    <w:p>
-      <w:pPr>
-        <w:bidi/>
-        <w:rPr>
-          <w:rtl/>
-        </w:rPr>
-      </w:pPr>
-    </w:p>
-    <w:p>
-      <w:pPr>
-        <w:bidi/>
-        <w:rPr>
           <w:rFonts w:hint="cs"/>
-          <w:b/>
-          <w:bCs/>
-          <w:u w:val="single"/>
-          <w:rtl/>
-        </w:rPr>
-      </w:pPr>
-      <w:r>
-        <w:rPr>
-          <w:rFonts w:hint="cs"/>
-          <w:b/>
-          <w:bCs/>
-          <w:u w:val="single"/>
           <w:rtl/>
         </w:rPr>
         <w:lastRenderedPageBreak/>
@@ -15089,12 +14975,8 @@
     </w:p>
     <w:p>
       <w:pPr>
-        <w:pStyle w:val="ListParagraph"/>
-        <w:numPr>
-          <w:ilvl w:val="0"/>
-          <w:numId w:val="4"/>
-        </w:numPr>
         <w:bidi/>
+        <w:ind w:left="720"/>
       </w:pPr>
       <w:r>
         <w:rPr>
@@ -15140,58 +15022,53 @@
     <w:p>
       <w:pPr>
         <w:bidi/>
+        <w:rPr>
+          <w:rtl/>
+        </w:rPr>
+      </w:pPr>
+      <w:r>
+        <w:rPr>
+          <w:rtl/>
+        </w:rPr>
+        <w:tab/>
+      </w:r>
+      <w:r>
+        <w:rPr>
+          <w:rFonts w:hint="cs"/>
+          <w:rtl/>
+        </w:rPr>
+        <w:t>ו</w:t>
+      </w:r>
+      <w:r>
+        <w:rPr>
+          <w:rFonts w:hint="cs"/>
+          <w:rtl/>
+        </w:rPr>
+        <w:t>ניתן לראות ש</w:t>
+      </w:r>
+      <w:r>
+        <w:t>STRING</w:t>
+      </w:r>
+      <w:r>
+        <w:rPr>
+          <w:rFonts w:hint="cs"/>
+          <w:rtl/>
+        </w:rPr>
+        <w:t xml:space="preserve"> משותף לשתי הקבוצות ובפרט החיתוך אינו ריק.</w:t>
+      </w:r>
+    </w:p>
+    <w:p>
+      <w:pPr>
+        <w:bidi/>
+        <w:rPr>
+          <w:rtl/>
+        </w:rPr>
       </w:pPr>
     </w:p>
     <w:p>
       <w:pPr>
         <w:bidi/>
-      </w:pPr>
-    </w:p>
-    <w:p>
-      <w:pPr>
-        <w:bidi/>
-        <w:rPr>
-          <w:rtl/>
-        </w:rPr>
-      </w:pPr>
-      <w:r>
-        <w:rPr>
-          <w:rtl/>
-        </w:rPr>
-        <w:tab/>
-      </w:r>
-      <w:r>
-        <w:rPr>
-          <w:rtl/>
-        </w:rPr>
-        <w:tab/>
-      </w:r>
-      <w:r>
-        <w:rPr>
-          <w:rFonts w:hint="cs"/>
-          <w:rtl/>
-        </w:rPr>
-        <w:t>וניתן לראות ש</w:t>
-      </w:r>
-      <w:r>
-        <w:t>STRING</w:t>
-      </w:r>
-      <w:r>
-        <w:rPr>
-          <w:rFonts w:hint="cs"/>
-          <w:rtl/>
-        </w:rPr>
-        <w:t xml:space="preserve"> משותף לשתי הקבוצות ובפרט החיתוך אינו ריק.</w:t>
-      </w:r>
-    </w:p>
-    <w:p>
-      <w:pPr>
-        <w:pStyle w:val="ListParagraph"/>
-        <w:numPr>
-          <w:ilvl w:val="0"/>
-          <w:numId w:val="4"/>
-        </w:numPr>
-        <w:bidi/>
+        <w:ind w:left="720"/>
       </w:pPr>
       <w:r>
         <w:rPr>
@@ -15236,9 +15113,8 @@
     </w:p>
     <w:p>
       <w:pPr>
-        <w:pStyle w:val="ListParagraph"/>
         <w:bidi/>
-        <w:ind w:left="1080"/>
+        <w:ind w:firstLine="720"/>
         <w:rPr>
           <w:rtl/>
         </w:rPr>
@@ -15441,7 +15317,21 @@
           <w:rFonts w:hint="cs"/>
           <w:rtl/>
         </w:rPr>
-        <w:t>יש רקורסיה שמאלית: הורדתי אותה ע"י החלפת כללי הגזירה הבאים:</w:t>
+        <w:t xml:space="preserve">יש רקורסיה שמאלית: </w:t>
+      </w:r>
+      <w:r>
+        <w:rPr>
+          <w:rFonts w:hint="cs"/>
+          <w:rtl/>
+        </w:rPr>
+        <w:t>הורדנו</w:t>
+      </w:r>
+      <w:r>
+        <w:rPr>
+          <w:rFonts w:hint="cs"/>
+          <w:rtl/>
+        </w:rPr>
+        <w:t xml:space="preserve"> אותה ע"י החלפת כללי הגזירה הבאים:</w:t>
       </w:r>
     </w:p>
     <w:p>
@@ -15682,7 +15572,14 @@
           <w:rFonts w:hint="cs"/>
           <w:rtl/>
         </w:rPr>
-        <w:t>תיקנתי את זה ע"י החלפת הכללים הנ"ל בכללים הבאים:</w:t>
+        <w:t xml:space="preserve">תיקנו זאת </w:t>
+      </w:r>
+      <w:r>
+        <w:rPr>
+          <w:rFonts w:hint="cs"/>
+          <w:rtl/>
+        </w:rPr>
+        <w:t>ע"י החלפת הכללים הנ"ל בכללים הבאים:</w:t>
       </w:r>
     </w:p>
     <w:p>
@@ -15754,22 +15651,14 @@
     </w:p>
     <w:p>
       <w:pPr>
-        <w:pStyle w:val="ListParagraph"/>
         <w:bidi/>
+        <w:rPr>
+          <w:rFonts w:asciiTheme="minorBidi" w:hAnsiTheme="minorBidi"/>
+          <w:sz w:val="23"/>
+          <w:szCs w:val="23"/>
+          <w:rtl/>
+        </w:rPr>
       </w:pPr>
-    </w:p>
-    <w:p>
-      <w:pPr>
-        <w:bidi/>
-        <w:rPr>
-          <w:rFonts w:asciiTheme="minorBidi" w:hAnsiTheme="minorBidi"/>
-          <w:sz w:val="23"/>
-          <w:szCs w:val="23"/>
-          <w:rtl/>
-        </w:rPr>
-      </w:pPr>
-      <w:bookmarkStart w:id="0" w:name="_GoBack"/>
-      <w:bookmarkEnd w:id="0"/>
     </w:p>
     <w:sectPr>
       <w:pgSz w:w="12240" w:h="15840"/>

</xml_diff>